<commit_message>
Correct documents for ukr mova
</commit_message>
<xml_diff>
--- a/Ukr/Автобіографія.docx
+++ b/Ukr/Автобіографія.docx
@@ -461,7 +461,14 @@
           <w:sz w:val="28"/>
           <w:szCs w:val="28"/>
         </w:rPr>
-        <w:br/>
+        <w:t xml:space="preserve">                          </w:t>
+      </w:r>
+      <w:r>
+        <w:rPr>
+          <w:color w:val="000000"/>
+          <w:sz w:val="28"/>
+          <w:szCs w:val="28"/>
+        </w:rPr>
         <w:t>Підпис: ________________</w:t>
       </w:r>
     </w:p>

</xml_diff>